<commit_message>
3.4 arm with parameters and keyvault
</commit_message>
<xml_diff>
--- a/3/TYDZIEN3-Deploying-Resources-with-Azure-Resource-Manager-Home-Work.docx
+++ b/3/TYDZIEN3-Deploying-Resources-with-Azure-Resource-Manager-Home-Work.docx
@@ -123,57 +123,69 @@
       <w:r>
         <w:t>”</w:t>
       </w:r>
+    </w:p>
+    <w:p>
+      <w:r>
+        <w:t>#TYDZIEN3.3 „</w:t>
+      </w:r>
+      <w:r>
+        <w:t>Zbuduj najprostrzą właśną rolę RBAC, która pozwala użytkownikowi uruchomić maszynę, zatrzymać ją i zgłosić zgłoszenie do supportu przez Portal Azure</w:t>
+      </w:r>
+      <w:r>
+        <w:t>”</w:t>
+      </w:r>
+    </w:p>
+    <w:p>
+      <w:r>
+        <w:t>#TYDZIEN3.4 „</w:t>
+      </w:r>
+      <w:r>
+        <w:t xml:space="preserve">Spróbuj </w:t>
+      </w:r>
+      <w:r>
+        <w:t>na koniec zmodyfikować template tak, by nazwa użytkownika i hasło do każdej maszyny z pk</w:t>
+      </w:r>
+      <w:r>
+        <w:t>t. 2 było pobierane z KeyVault.„</w:t>
+      </w:r>
+    </w:p>
+    <w:p/>
+    <w:p/>
+    <w:p>
+      <w:r>
+        <w:t>#TYDZIEN3.1</w:t>
+      </w:r>
+    </w:p>
+    <w:p>
+      <w:r>
+        <w:t>Pytania / przemyślenia:</w:t>
+      </w:r>
+    </w:p>
+    <w:p>
+      <w:r>
+        <w:t>- czy w przypadku gdy użyjemy nazwy (blokowanej przez policy) i poprawimy ją na właściwą, to w przypadku tworzenia zasobów przez portal musimy wyklikać wszystko od nowa? Gdy poprawiam nazwę, dalej otrzymuję ten sam błąd dotyczący sprzeczności z Policy, a w szczegółach widnieje stara (użyta przed chwilą) nazwa zasobu.</w:t>
+      </w:r>
+    </w:p>
+    <w:p/>
+    <w:p>
+      <w:r>
+        <w:t>#TYDZIEN3.2</w:t>
+      </w:r>
+    </w:p>
+    <w:p>
+      <w:r>
+        <w:lastRenderedPageBreak/>
+        <w:t>#TYDZIEN3.3</w:t>
+      </w:r>
+    </w:p>
+    <w:p>
+      <w:r>
+        <w:t>#TYDZIEN3.4</w:t>
+      </w:r>
       <w:bookmarkStart w:id="0" w:name="_GoBack"/>
       <w:bookmarkEnd w:id="0"/>
     </w:p>
-    <w:p>
-      <w:r>
-        <w:t>#TYDZIEN3.3 „</w:t>
-      </w:r>
-      <w:r>
-        <w:t>Zbuduj najprostrzą właśną rolę RBAC, która pozwala użytkownikowi uruchomić maszynę, zatrzymać ją i zgłosić zgłoszenie do supportu przez Portal Azure</w:t>
-      </w:r>
-      <w:r>
-        <w:t>”</w:t>
-      </w:r>
-    </w:p>
-    <w:p>
-      <w:r>
-        <w:t>#TYDZIEN3.4 „</w:t>
-      </w:r>
-      <w:r>
-        <w:t xml:space="preserve">Spróbuj </w:t>
-      </w:r>
-      <w:r>
-        <w:t>na koniec zmodyfikować template tak, by nazwa użytkownika i hasło do każdej maszyny z pk</w:t>
-      </w:r>
-      <w:r>
-        <w:t>t. 2 było pobierane z KeyVault.„</w:t>
-      </w:r>
-    </w:p>
     <w:p/>
-    <w:p/>
-    <w:p>
-      <w:r>
-        <w:t>#TYDZIEN3.1</w:t>
-      </w:r>
-    </w:p>
-    <w:p>
-      <w:r>
-        <w:t>Pytania / przemyślenia:</w:t>
-      </w:r>
-    </w:p>
-    <w:p>
-      <w:r>
-        <w:t>- czy w przypadku gdy użyjemy nazwy (blokowanej przez policy) i poprawimy ją na właściwą, to w przypadku tworzenia zasobów przez portal musimy wyklikać wszystko od nowa? Gdy poprawiam nazwę, dalej otrzymuję ten sam błąd dotyczący sprzeczności z Policy, a w szczegółach widnieje stara (użyta przed chwilą) nazwa zasobu.</w:t>
-      </w:r>
-    </w:p>
-    <w:p/>
-    <w:p>
-      <w:r>
-        <w:t>#TYDZIEN3.2</w:t>
-      </w:r>
-    </w:p>
     <w:sectPr>
       <w:pgSz w:w="11906" w:h="16838"/>
       <w:pgMar w:top="1440" w:right="1440" w:bottom="1440" w:left="1440" w:header="720" w:footer="720" w:gutter="0"/>

</xml_diff>